<commit_message>
feat: incluindo trabalho 2
</commit_message>
<xml_diff>
--- a/Trabalho 2.docx
+++ b/Trabalho 2.docx
@@ -310,14 +310,35 @@
           <w:sz w:val="20"/>
           <w:szCs w:val="20"/>
         </w:rPr>
-        <w:t>, GitHub etc.:)</w:t>
+        <w:t>, GitHub etc.</w:t>
       </w:r>
       <w:r>
         <w:rPr>
           <w:sz w:val="20"/>
           <w:szCs w:val="20"/>
         </w:rPr>
-        <w:t>___________________________________________________________</w:t>
+        <w:t>)</w:t>
+      </w:r>
+      <w:r>
+        <w:rPr>
+          <w:sz w:val="20"/>
+          <w:szCs w:val="20"/>
+        </w:rPr>
+        <w:t>:</w:t>
+      </w:r>
+      <w:r>
+        <w:rPr>
+          <w:sz w:val="20"/>
+          <w:szCs w:val="20"/>
+        </w:rPr>
+        <w:t xml:space="preserve"> </w:t>
+      </w:r>
+      <w:r>
+        <w:rPr>
+          <w:sz w:val="20"/>
+          <w:szCs w:val="20"/>
+        </w:rPr>
+        <w:t>https://github.com/renanfo/furb-pln</w:t>
       </w:r>
     </w:p>
     <w:tbl>
@@ -1040,9 +1061,9 @@
         </w:rPr>
         <w:lastRenderedPageBreak/>
         <w:drawing>
-          <wp:inline distT="0" distB="0" distL="0" distR="0" wp14:anchorId="3EA3B14E" wp14:editId="4E4AE4FC">
-            <wp:extent cx="5731510" cy="2994660"/>
-            <wp:effectExtent l="0" t="0" r="2540" b="0"/>
+          <wp:inline distT="0" distB="0" distL="0" distR="0" wp14:anchorId="3EA3B14E" wp14:editId="2671E74C">
+            <wp:extent cx="5739434" cy="2998800"/>
+            <wp:effectExtent l="0" t="0" r="1270" b="0"/>
             <wp:docPr id="1973761780" name="Imagem 1" descr="Linha do tempo&#10;&#10;O conteúdo gerado por IA pode estar incorreto."/>
             <wp:cNvGraphicFramePr>
               <a:graphicFrameLocks xmlns:a="http://schemas.openxmlformats.org/drawingml/2006/main" noChangeAspect="1"/>
@@ -1063,7 +1084,7 @@
                   <pic:spPr>
                     <a:xfrm>
                       <a:off x="0" y="0"/>
-                      <a:ext cx="5731510" cy="2994660"/>
+                      <a:ext cx="5739434" cy="2998800"/>
                     </a:xfrm>
                     <a:prstGeom prst="rect">
                       <a:avLst/>

</xml_diff>